<commit_message>
+ regular expression which was used for ordered list extended for extensions. + sample left&right xmi file loaded and tested for the CHANGE issue.
</commit_message>
<xml_diff>
--- a/Sources/com.modelwriter.architecture.textconnectors.docx.genparser/testdata/UseCaseDocumentation.docx
+++ b/Sources/com.modelwriter.architecture.textconnectors.docx.genparser/testdata/UseCaseDocumentation.docx
@@ -65,12 +65,6 @@
           <w:b/>
         </w:rPr>
         <w:t>Stakeholders and Interests:</w:t>
-      </w:r>
-      <w:r>
-        <w:rPr>
-          <w:b/>
-        </w:rPr>
-        <w:tab/>
       </w:r>
     </w:p>
     <w:p>
@@ -94,13 +88,8 @@
         </w:numPr>
       </w:pPr>
       <w:r>
-        <w:t>Lecturer</w:t>
-      </w:r>
-      <w:proofErr w:type="gramStart"/>
-      <w:r>
-        <w:t>: ?</w:t>
-      </w:r>
-      <w:proofErr w:type="gramEnd"/>
+        <w:t>Lecturer: ?</w:t>
+      </w:r>
     </w:p>
     <w:p>
       <w:r>
@@ -340,6 +329,9 @@
         <w:spacing w:after="0"/>
       </w:pPr>
       <w:r>
+        <w:tab/>
+      </w:r>
+      <w:r>
         <w:t xml:space="preserve">1. </w:t>
       </w:r>
       <w:r>
@@ -351,6 +343,9 @@
         <w:spacing w:after="0"/>
       </w:pPr>
       <w:r>
+        <w:tab/>
+      </w:r>
+      <w:r>
         <w:t xml:space="preserve">2. </w:t>
       </w:r>
       <w:r>
@@ -369,8 +364,13 @@
     <w:p>
       <w:pPr>
         <w:spacing w:after="0"/>
-        <w:ind w:firstLine="720"/>
-      </w:pPr>
+      </w:pPr>
+      <w:r>
+        <w:tab/>
+      </w:r>
+      <w:r>
+        <w:tab/>
+      </w:r>
       <w:r>
         <w:t>2a. System</w:t>
       </w:r>
@@ -387,8 +387,16 @@
     <w:p>
       <w:pPr>
         <w:spacing w:after="0"/>
-        <w:ind w:left="1440"/>
-      </w:pPr>
+      </w:pPr>
+      <w:r>
+        <w:tab/>
+      </w:r>
+      <w:r>
+        <w:tab/>
+      </w:r>
+      <w:r>
+        <w:tab/>
+      </w:r>
       <w:r>
         <w:t xml:space="preserve">1. </w:t>
       </w:r>
@@ -405,7 +413,6 @@
         <w:t>signals error to the Student, records the error, and enters a clean state.</w:t>
       </w:r>
     </w:p>
-    <w:p/>
     <w:p>
       <w:pPr>
         <w:spacing w:after="0"/>
@@ -428,6 +435,9 @@
         <w:spacing w:after="0"/>
       </w:pPr>
       <w:r>
+        <w:tab/>
+      </w:r>
+      <w:r>
         <w:t xml:space="preserve">1. </w:t>
       </w:r>
       <w:r>
@@ -445,6 +455,9 @@
         <w:spacing w:after="0"/>
       </w:pPr>
       <w:r>
+        <w:tab/>
+      </w:r>
+      <w:r>
         <w:t xml:space="preserve">2. </w:t>
       </w:r>
       <w:r>
@@ -457,7 +470,6 @@
         <w:t>.</w:t>
       </w:r>
     </w:p>
-    <w:p/>
     <w:p>
       <w:pPr>
         <w:spacing w:after="0"/>
@@ -473,6 +485,9 @@
       <w:pPr>
         <w:spacing w:after="0"/>
       </w:pPr>
+      <w:r>
+        <w:tab/>
+      </w:r>
       <w:r>
         <w:t xml:space="preserve">1. </w:t>
       </w:r>
@@ -3898,15 +3913,7 @@
         <w:spacing w:after="0"/>
       </w:pPr>
       <w:r>
-        <w:t xml:space="preserve">3a. </w:t>
-      </w:r>
-      <w:proofErr w:type="gramStart"/>
-      <w:r>
-        <w:t>If</w:t>
-      </w:r>
-      <w:proofErr w:type="gramEnd"/>
-      <w:r>
-        <w:t xml:space="preserve"> there is no lecture student’s list system gives error message to the student.</w:t>
+        <w:t>3a. If there is no lecture student’s list system gives error message to the student.</w:t>
       </w:r>
     </w:p>
     <w:p>

</xml_diff>

<commit_message>
[ADD] new requirement added to ReqIf model. (REQ-13 ) [ADD] method responsible for handling key-value pairs in ordered list items
</commit_message>
<xml_diff>
--- a/Sources/com.modelwriter.architecture.textconnectors.docx.genparser/testdata/UseCaseDocumentation.docx
+++ b/Sources/com.modelwriter.architecture.textconnectors.docx.genparser/testdata/UseCaseDocumentation.docx
@@ -261,7 +261,10 @@
         <w:t xml:space="preserve"> </w:t>
       </w:r>
       <w:r>
-        <w:t>At any time, System</w:t>
+        <w:t>At any time, s</w:t>
+      </w:r>
+      <w:r>
+        <w:t>ystem</w:t>
       </w:r>
       <w:r>
         <w:rPr>
@@ -270,13 +273,10 @@
         <w:t xml:space="preserve"> </w:t>
       </w:r>
       <w:r>
-        <w:t>fails:</w:t>
-      </w:r>
-      <w:r>
-        <w:t xml:space="preserve"> </w:t>
-      </w:r>
-      <w:r>
-        <w:t xml:space="preserve">To support </w:t>
+        <w:t>fails, t</w:t>
+      </w:r>
+      <w:r>
+        <w:t xml:space="preserve">o support </w:t>
       </w:r>
       <w:r>
         <w:rPr>
@@ -381,7 +381,10 @@
         <w:t xml:space="preserve"> </w:t>
       </w:r>
       <w:r>
-        <w:t>detects anomalies preventing recovery:</w:t>
+        <w:t>detect</w:t>
+      </w:r>
+      <w:r>
+        <w:t>s anomalies preventing recovery.</w:t>
       </w:r>
     </w:p>
     <w:p>
@@ -478,7 +481,10 @@
         <w:t>4</w:t>
       </w:r>
       <w:r>
-        <w:t>a. System detects failure to communicate with server:</w:t>
+        <w:t>a. System detects fai</w:t>
+      </w:r>
+      <w:r>
+        <w:t>lure to communicate with server.</w:t>
       </w:r>
     </w:p>
     <w:p>
@@ -731,13 +737,10 @@
         <w:t xml:space="preserve"> </w:t>
       </w:r>
       <w:r>
-        <w:t>fails:</w:t>
-      </w:r>
-      <w:r>
-        <w:t xml:space="preserve"> </w:t>
-      </w:r>
-      <w:r>
-        <w:t xml:space="preserve">To support </w:t>
+        <w:t>fails, t</w:t>
+      </w:r>
+      <w:r>
+        <w:t xml:space="preserve">o support </w:t>
       </w:r>
       <w:r>
         <w:rPr>
@@ -790,6 +793,9 @@
         <w:spacing w:after="0"/>
       </w:pPr>
       <w:r>
+        <w:tab/>
+      </w:r>
+      <w:r>
         <w:t xml:space="preserve">1. </w:t>
       </w:r>
       <w:r>
@@ -801,6 +807,9 @@
         <w:spacing w:after="0"/>
       </w:pPr>
       <w:r>
+        <w:tab/>
+      </w:r>
+      <w:r>
         <w:t xml:space="preserve">2. </w:t>
       </w:r>
       <w:r>
@@ -819,93 +828,125 @@
     <w:p>
       <w:pPr>
         <w:spacing w:after="0"/>
+      </w:pPr>
+      <w:r>
+        <w:tab/>
+      </w:r>
+      <w:r>
+        <w:tab/>
+      </w:r>
+      <w:r>
+        <w:t>2a. System</w:t>
+      </w:r>
+      <w:r>
+        <w:rPr>
+          <w:spacing w:val="-2"/>
+        </w:rPr>
+        <w:t xml:space="preserve"> </w:t>
+      </w:r>
+      <w:r>
+        <w:t>detect</w:t>
+      </w:r>
+      <w:r>
+        <w:t>s anomalies preventing recovery.</w:t>
+      </w:r>
+    </w:p>
+    <w:p>
+      <w:pPr>
+        <w:spacing w:after="0"/>
+      </w:pPr>
+      <w:r>
+        <w:tab/>
+      </w:r>
+      <w:r>
+        <w:tab/>
+      </w:r>
+      <w:r>
+        <w:tab/>
+      </w:r>
+      <w:r>
+        <w:t xml:space="preserve">1. </w:t>
+      </w:r>
+      <w:r>
+        <w:t>System</w:t>
+      </w:r>
+      <w:r>
+        <w:rPr>
+          <w:spacing w:val="-2"/>
+        </w:rPr>
+        <w:t xml:space="preserve"> </w:t>
+      </w:r>
+      <w:r>
+        <w:t xml:space="preserve">signals error to </w:t>
+      </w:r>
+      <w:r>
+        <w:t>the Student</w:t>
+      </w:r>
+      <w:r>
+        <w:t>.</w:t>
+      </w:r>
+    </w:p>
+    <w:p>
+      <w:pPr>
+        <w:spacing w:after="0"/>
+      </w:pPr>
+      <w:r>
+        <w:tab/>
+      </w:r>
+      <w:r>
+        <w:tab/>
+      </w:r>
+      <w:r>
+        <w:tab/>
+      </w:r>
+      <w:r>
+        <w:t xml:space="preserve">2. System </w:t>
+      </w:r>
+      <w:r>
+        <w:t xml:space="preserve">records the </w:t>
+      </w:r>
+      <w:r>
+        <w:t>error.</w:t>
+      </w:r>
+    </w:p>
+    <w:p>
+      <w:pPr>
+        <w:spacing w:after="0"/>
+      </w:pPr>
+      <w:r>
+        <w:tab/>
+      </w:r>
+      <w:r>
+        <w:tab/>
+      </w:r>
+      <w:r>
+        <w:tab/>
+      </w:r>
+      <w:r>
+        <w:t xml:space="preserve">3. System </w:t>
+      </w:r>
+      <w:r>
+        <w:t>enters a clean state.</w:t>
+      </w:r>
+    </w:p>
+    <w:p>
+      <w:pPr>
+        <w:spacing w:after="0"/>
         <w:ind w:firstLine="720"/>
       </w:pPr>
-      <w:r>
-        <w:t>2a. System</w:t>
-      </w:r>
-      <w:r>
-        <w:rPr>
-          <w:spacing w:val="-2"/>
-        </w:rPr>
-        <w:t xml:space="preserve"> </w:t>
-      </w:r>
-      <w:r>
-        <w:t>detects anomalies preventing recovery:</w:t>
-      </w:r>
-      <w:r>
-        <w:t xml:space="preserve"> </w:t>
-      </w:r>
-    </w:p>
-    <w:p>
-      <w:pPr>
-        <w:spacing w:after="0"/>
-        <w:ind w:left="720" w:firstLine="720"/>
-      </w:pPr>
-      <w:r>
-        <w:t xml:space="preserve">1. </w:t>
-      </w:r>
-      <w:r>
-        <w:t>System</w:t>
-      </w:r>
-      <w:r>
-        <w:rPr>
-          <w:spacing w:val="-2"/>
-        </w:rPr>
-        <w:t xml:space="preserve"> </w:t>
-      </w:r>
-      <w:r>
-        <w:t xml:space="preserve">signals error to </w:t>
-      </w:r>
-      <w:r>
-        <w:t>the Student</w:t>
-      </w:r>
-      <w:r>
-        <w:t>.</w:t>
-      </w:r>
-    </w:p>
-    <w:p>
-      <w:pPr>
-        <w:spacing w:after="0"/>
-        <w:ind w:left="720" w:firstLine="720"/>
-      </w:pPr>
-      <w:r>
-        <w:t xml:space="preserve">2. System </w:t>
-      </w:r>
-      <w:r>
-        <w:t xml:space="preserve">records the </w:t>
-      </w:r>
-      <w:r>
-        <w:t>error.</w:t>
-      </w:r>
-      <w:r>
-        <w:t xml:space="preserve"> </w:t>
-      </w:r>
-    </w:p>
-    <w:p>
-      <w:pPr>
-        <w:spacing w:after="0"/>
-        <w:ind w:left="720" w:firstLine="720"/>
-      </w:pPr>
-      <w:r>
-        <w:t xml:space="preserve">3. System </w:t>
-      </w:r>
-      <w:r>
-        <w:t>enters a clean state.</w:t>
-      </w:r>
-    </w:p>
-    <w:p>
-      <w:pPr>
-        <w:spacing w:after="0"/>
-        <w:ind w:firstLine="720"/>
-      </w:pPr>
-    </w:p>
-    <w:p>
-      <w:r>
-        <w:t>4a. System detects failure to communicate with server:</w:t>
-      </w:r>
-    </w:p>
-    <w:p>
+    </w:p>
+    <w:p>
+      <w:r>
+        <w:t>4a. System detects fai</w:t>
+      </w:r>
+      <w:r>
+        <w:t>lure to communicate with server.</w:t>
+      </w:r>
+    </w:p>
+    <w:p>
+      <w:r>
+        <w:tab/>
+      </w:r>
       <w:r>
         <w:t xml:space="preserve">1. </w:t>
       </w:r>
@@ -1198,7 +1239,10 @@
         <w:t xml:space="preserve"> </w:t>
       </w:r>
       <w:r>
-        <w:t>At any time, System</w:t>
+        <w:t>At any time s</w:t>
+      </w:r>
+      <w:r>
+        <w:t>ystem</w:t>
       </w:r>
       <w:r>
         <w:rPr>
@@ -1207,10 +1251,10 @@
         <w:t xml:space="preserve"> </w:t>
       </w:r>
       <w:r>
-        <w:t xml:space="preserve">fails: </w:t>
-      </w:r>
-      <w:r>
-        <w:t xml:space="preserve">To support </w:t>
+        <w:t>fails, t</w:t>
+      </w:r>
+      <w:r>
+        <w:t xml:space="preserve">o support </w:t>
       </w:r>
       <w:r>
         <w:rPr>
@@ -1263,6 +1307,9 @@
         <w:spacing w:after="0"/>
       </w:pPr>
       <w:r>
+        <w:tab/>
+      </w:r>
+      <w:r>
         <w:t xml:space="preserve">1. </w:t>
       </w:r>
       <w:r>
@@ -1274,6 +1321,9 @@
         <w:spacing w:after="0"/>
       </w:pPr>
       <w:r>
+        <w:tab/>
+      </w:r>
+      <w:r>
         <w:t xml:space="preserve">2. </w:t>
       </w:r>
       <w:r>
@@ -1304,13 +1354,19 @@
         <w:t xml:space="preserve"> </w:t>
       </w:r>
       <w:r>
-        <w:t>detects anomalies preventing recovery:</w:t>
-      </w:r>
-    </w:p>
-    <w:p>
-      <w:pPr>
-        <w:spacing w:after="0"/>
-      </w:pPr>
+        <w:t>detect</w:t>
+      </w:r>
+      <w:r>
+        <w:t>s anomalies preventing recovery.</w:t>
+      </w:r>
+    </w:p>
+    <w:p>
+      <w:pPr>
+        <w:spacing w:after="0"/>
+      </w:pPr>
+      <w:r>
+        <w:tab/>
+      </w:r>
       <w:r>
         <w:t xml:space="preserve">1. </w:t>
       </w:r>
@@ -1333,13 +1389,16 @@
         <w:spacing w:after="0"/>
       </w:pPr>
       <w:r>
-        <w:t>3a. Invalid file:</w:t>
-      </w:r>
-    </w:p>
-    <w:p>
-      <w:pPr>
-        <w:spacing w:after="0"/>
-      </w:pPr>
+        <w:t>3a. Invalid file.</w:t>
+      </w:r>
+    </w:p>
+    <w:p>
+      <w:pPr>
+        <w:spacing w:after="0"/>
+      </w:pPr>
+      <w:r>
+        <w:tab/>
+      </w:r>
       <w:r>
         <w:t xml:space="preserve">1. </w:t>
       </w:r>
@@ -1353,13 +1412,19 @@
         <w:spacing w:after="0"/>
       </w:pPr>
       <w:r>
-        <w:t>4a. System detects failure to communicate with server:</w:t>
-      </w:r>
-    </w:p>
-    <w:p>
-      <w:pPr>
-        <w:spacing w:after="0"/>
-      </w:pPr>
+        <w:t>4a. System detects fai</w:t>
+      </w:r>
+      <w:r>
+        <w:t>lure to communicate with server.</w:t>
+      </w:r>
+    </w:p>
+    <w:p>
+      <w:pPr>
+        <w:spacing w:after="0"/>
+      </w:pPr>
+      <w:r>
+        <w:tab/>
+      </w:r>
       <w:r>
         <w:t xml:space="preserve">1. </w:t>
       </w:r>
@@ -1682,7 +1747,10 @@
         <w:t xml:space="preserve"> </w:t>
       </w:r>
       <w:r>
-        <w:t>At any time, System</w:t>
+        <w:t>At any time, s</w:t>
+      </w:r>
+      <w:r>
+        <w:t>ystem</w:t>
       </w:r>
       <w:r>
         <w:rPr>
@@ -1691,10 +1759,13 @@
         <w:t xml:space="preserve"> </w:t>
       </w:r>
       <w:r>
-        <w:t xml:space="preserve">fails: </w:t>
-      </w:r>
-      <w:r>
-        <w:t xml:space="preserve">To support </w:t>
+        <w:t>fails</w:t>
+      </w:r>
+      <w:r>
+        <w:t>, to</w:t>
+      </w:r>
+      <w:r>
+        <w:t xml:space="preserve"> support </w:t>
       </w:r>
       <w:r>
         <w:rPr>
@@ -1747,6 +1818,9 @@
         <w:spacing w:after="0"/>
       </w:pPr>
       <w:r>
+        <w:tab/>
+      </w:r>
+      <w:r>
         <w:t xml:space="preserve">1. </w:t>
       </w:r>
       <w:r>
@@ -1758,6 +1832,9 @@
         <w:spacing w:after="0"/>
       </w:pPr>
       <w:r>
+        <w:tab/>
+      </w:r>
+      <w:r>
         <w:t xml:space="preserve">2. </w:t>
       </w:r>
       <w:r>
@@ -1792,13 +1869,19 @@
         <w:t xml:space="preserve"> </w:t>
       </w:r>
       <w:r>
-        <w:t>detects anomalies preventing recovery:</w:t>
-      </w:r>
-    </w:p>
-    <w:p>
-      <w:pPr>
-        <w:spacing w:after="0"/>
-      </w:pPr>
+        <w:t>detects anomalies preventing rec</w:t>
+      </w:r>
+      <w:r>
+        <w:t>overy.</w:t>
+      </w:r>
+    </w:p>
+    <w:p>
+      <w:pPr>
+        <w:spacing w:after="0"/>
+      </w:pPr>
+      <w:r>
+        <w:tab/>
+      </w:r>
       <w:r>
         <w:t xml:space="preserve">1. </w:t>
       </w:r>
@@ -1830,13 +1913,19 @@
         <w:t>*b</w:t>
       </w:r>
       <w:r>
-        <w:t>. System detects failure to communicate with server:</w:t>
-      </w:r>
-    </w:p>
-    <w:p>
-      <w:pPr>
-        <w:spacing w:after="0"/>
-      </w:pPr>
+        <w:t>. System detects fai</w:t>
+      </w:r>
+      <w:r>
+        <w:t>lure to communicate with server.</w:t>
+      </w:r>
+    </w:p>
+    <w:p>
+      <w:pPr>
+        <w:spacing w:after="0"/>
+      </w:pPr>
+      <w:r>
+        <w:tab/>
+      </w:r>
       <w:r>
         <w:t xml:space="preserve">1. </w:t>
       </w:r>
@@ -2095,13 +2184,10 @@
         <w:t xml:space="preserve"> </w:t>
       </w:r>
       <w:r>
-        <w:t>fails:</w:t>
-      </w:r>
-      <w:r>
-        <w:t xml:space="preserve"> </w:t>
-      </w:r>
-      <w:r>
-        <w:t xml:space="preserve">To support </w:t>
+        <w:t>fails, t</w:t>
+      </w:r>
+      <w:r>
+        <w:t xml:space="preserve">o support </w:t>
       </w:r>
       <w:r>
         <w:rPr>
@@ -2154,6 +2240,9 @@
         <w:spacing w:after="0"/>
       </w:pPr>
       <w:r>
+        <w:tab/>
+      </w:r>
+      <w:r>
         <w:t xml:space="preserve">1. </w:t>
       </w:r>
       <w:r>
@@ -2165,6 +2254,9 @@
         <w:spacing w:after="0"/>
       </w:pPr>
       <w:r>
+        <w:tab/>
+      </w:r>
+      <w:r>
         <w:t xml:space="preserve">2. </w:t>
       </w:r>
       <w:r>
@@ -2195,13 +2287,19 @@
         <w:t xml:space="preserve"> </w:t>
       </w:r>
       <w:r>
-        <w:t>detects anomalies preventing recovery:</w:t>
-      </w:r>
-    </w:p>
-    <w:p>
-      <w:pPr>
-        <w:spacing w:after="0"/>
-      </w:pPr>
+        <w:t>detect</w:t>
+      </w:r>
+      <w:r>
+        <w:t>s anomalies preventing recovery.</w:t>
+      </w:r>
+    </w:p>
+    <w:p>
+      <w:pPr>
+        <w:spacing w:after="0"/>
+      </w:pPr>
+      <w:r>
+        <w:tab/>
+      </w:r>
       <w:r>
         <w:t xml:space="preserve">1. </w:t>
       </w:r>
@@ -2475,7 +2573,10 @@
         <w:t xml:space="preserve"> </w:t>
       </w:r>
       <w:r>
-        <w:t>At any time, System</w:t>
+        <w:t>At any time, s</w:t>
+      </w:r>
+      <w:r>
+        <w:t>ystem</w:t>
       </w:r>
       <w:r>
         <w:rPr>
@@ -2484,13 +2585,10 @@
         <w:t xml:space="preserve"> </w:t>
       </w:r>
       <w:r>
-        <w:t>fails:</w:t>
-      </w:r>
-      <w:r>
-        <w:t xml:space="preserve"> </w:t>
-      </w:r>
-      <w:r>
-        <w:t xml:space="preserve">To support </w:t>
+        <w:t>fails, t</w:t>
+      </w:r>
+      <w:r>
+        <w:t xml:space="preserve">o support </w:t>
       </w:r>
       <w:r>
         <w:rPr>
@@ -2543,6 +2641,9 @@
         <w:spacing w:after="0"/>
       </w:pPr>
       <w:r>
+        <w:tab/>
+      </w:r>
+      <w:r>
         <w:t xml:space="preserve">1. </w:t>
       </w:r>
       <w:r>
@@ -2554,6 +2655,9 @@
         <w:spacing w:after="0"/>
       </w:pPr>
       <w:r>
+        <w:tab/>
+      </w:r>
+      <w:r>
         <w:t xml:space="preserve">2. </w:t>
       </w:r>
       <w:r>
@@ -2584,13 +2688,19 @@
         <w:t xml:space="preserve"> </w:t>
       </w:r>
       <w:r>
-        <w:t>detects anomalies preventing recovery:</w:t>
-      </w:r>
-    </w:p>
-    <w:p>
-      <w:pPr>
-        <w:spacing w:after="0"/>
-      </w:pPr>
+        <w:t>detect</w:t>
+      </w:r>
+      <w:r>
+        <w:t>s anomalies preventing recovery.</w:t>
+      </w:r>
+    </w:p>
+    <w:p>
+      <w:pPr>
+        <w:spacing w:after="0"/>
+      </w:pPr>
+      <w:r>
+        <w:tab/>
+      </w:r>
       <w:r>
         <w:t xml:space="preserve">1. </w:t>
       </w:r>
@@ -2842,7 +2952,10 @@
         <w:t xml:space="preserve"> </w:t>
       </w:r>
       <w:r>
-        <w:t>At any time, System</w:t>
+        <w:t>At any time, s</w:t>
+      </w:r>
+      <w:r>
+        <w:t>ystem</w:t>
       </w:r>
       <w:r>
         <w:rPr>
@@ -2851,13 +2964,10 @@
         <w:t xml:space="preserve"> </w:t>
       </w:r>
       <w:r>
-        <w:t>fails:</w:t>
-      </w:r>
-      <w:r>
-        <w:t xml:space="preserve"> </w:t>
-      </w:r>
-      <w:r>
-        <w:t xml:space="preserve">To support </w:t>
+        <w:t>fails, t</w:t>
+      </w:r>
+      <w:r>
+        <w:t xml:space="preserve">o support </w:t>
       </w:r>
       <w:r>
         <w:rPr>
@@ -2910,6 +3020,9 @@
         <w:spacing w:after="0"/>
       </w:pPr>
       <w:r>
+        <w:tab/>
+      </w:r>
+      <w:r>
         <w:t xml:space="preserve">1. </w:t>
       </w:r>
       <w:r>
@@ -2921,6 +3034,9 @@
         <w:spacing w:after="0"/>
       </w:pPr>
       <w:r>
+        <w:tab/>
+      </w:r>
+      <w:r>
         <w:t xml:space="preserve">2. </w:t>
       </w:r>
       <w:r>
@@ -2939,8 +3055,13 @@
     <w:p>
       <w:pPr>
         <w:spacing w:after="0"/>
-        <w:ind w:firstLine="720"/>
-      </w:pPr>
+      </w:pPr>
+      <w:r>
+        <w:tab/>
+      </w:r>
+      <w:r>
+        <w:tab/>
+      </w:r>
       <w:r>
         <w:t>2a. System</w:t>
       </w:r>
@@ -2951,14 +3072,25 @@
         <w:t xml:space="preserve"> </w:t>
       </w:r>
       <w:r>
-        <w:t>detects anomalies preventing recovery:</w:t>
-      </w:r>
-    </w:p>
-    <w:p>
-      <w:pPr>
-        <w:spacing w:after="0"/>
-        <w:ind w:left="720" w:firstLine="720"/>
-      </w:pPr>
+        <w:t>detect</w:t>
+      </w:r>
+      <w:r>
+        <w:t>s anomalies preventing recovery.</w:t>
+      </w:r>
+    </w:p>
+    <w:p>
+      <w:pPr>
+        <w:spacing w:after="0"/>
+      </w:pPr>
+      <w:r>
+        <w:tab/>
+      </w:r>
+      <w:r>
+        <w:tab/>
+      </w:r>
+      <w:r>
+        <w:tab/>
+      </w:r>
       <w:r>
         <w:t xml:space="preserve">1. </w:t>
       </w:r>
@@ -2981,8 +3113,16 @@
     <w:p>
       <w:pPr>
         <w:spacing w:after="0"/>
-        <w:ind w:left="720" w:firstLine="720"/>
-      </w:pPr>
+      </w:pPr>
+      <w:r>
+        <w:tab/>
+      </w:r>
+      <w:r>
+        <w:tab/>
+      </w:r>
+      <w:r>
+        <w:tab/>
+      </w:r>
       <w:r>
         <w:t xml:space="preserve">2. System </w:t>
       </w:r>
@@ -2996,8 +3136,16 @@
     <w:p>
       <w:pPr>
         <w:spacing w:after="0"/>
-        <w:ind w:left="720" w:firstLine="720"/>
-      </w:pPr>
+      </w:pPr>
+      <w:r>
+        <w:tab/>
+      </w:r>
+      <w:r>
+        <w:tab/>
+      </w:r>
+      <w:r>
+        <w:tab/>
+      </w:r>
       <w:r>
         <w:t xml:space="preserve">3. System </w:t>
       </w:r>
@@ -3328,13 +3476,10 @@
         <w:t xml:space="preserve"> </w:t>
       </w:r>
       <w:r>
-        <w:t>fails:</w:t>
-      </w:r>
-      <w:r>
-        <w:t xml:space="preserve"> </w:t>
-      </w:r>
-      <w:r>
-        <w:t xml:space="preserve">To support </w:t>
+        <w:t>fails, t</w:t>
+      </w:r>
+      <w:r>
+        <w:t xml:space="preserve">o support </w:t>
       </w:r>
       <w:r>
         <w:rPr>
@@ -3385,8 +3530,10 @@
     <w:p>
       <w:pPr>
         <w:spacing w:after="0"/>
-        <w:ind w:firstLine="720"/>
-      </w:pPr>
+      </w:pPr>
+      <w:r>
+        <w:tab/>
+      </w:r>
       <w:r>
         <w:t xml:space="preserve">1. </w:t>
       </w:r>
@@ -3397,8 +3544,10 @@
     <w:p>
       <w:pPr>
         <w:spacing w:after="0"/>
-        <w:ind w:firstLine="720"/>
-      </w:pPr>
+      </w:pPr>
+      <w:r>
+        <w:tab/>
+      </w:r>
       <w:r>
         <w:t xml:space="preserve">2. </w:t>
       </w:r>
@@ -3434,14 +3583,19 @@
         <w:t xml:space="preserve"> </w:t>
       </w:r>
       <w:r>
-        <w:t>detects anomalies preventing recovery:</w:t>
-      </w:r>
-    </w:p>
-    <w:p>
-      <w:pPr>
-        <w:spacing w:after="0"/>
-        <w:ind w:firstLine="720"/>
-      </w:pPr>
+        <w:t>detect</w:t>
+      </w:r>
+      <w:r>
+        <w:t>s anomalies preventing recovery.</w:t>
+      </w:r>
+    </w:p>
+    <w:p>
+      <w:pPr>
+        <w:spacing w:after="0"/>
+      </w:pPr>
+      <w:r>
+        <w:tab/>
+      </w:r>
       <w:r>
         <w:t xml:space="preserve">1. </w:t>
       </w:r>
@@ -3493,7 +3647,15 @@
         <w:spacing w:after="0"/>
       </w:pPr>
       <w:r>
-        <w:t>5a. If student enters</w:t>
+        <w:t xml:space="preserve">5a. </w:t>
+      </w:r>
+      <w:proofErr w:type="gramStart"/>
+      <w:r>
+        <w:t>If</w:t>
+      </w:r>
+      <w:proofErr w:type="gramEnd"/>
+      <w:r>
+        <w:t xml:space="preserve"> student enters</w:t>
       </w:r>
       <w:r>
         <w:t xml:space="preserve"> a</w:t>
@@ -3508,6 +3670,8 @@
       </w:pPr>
       <w:r>
         <w:tab/>
+      </w:r>
+      <w:r>
         <w:t>1. System returns to step 4.</w:t>
       </w:r>
     </w:p>
@@ -3770,7 +3934,10 @@
         <w:t xml:space="preserve"> </w:t>
       </w:r>
       <w:r>
-        <w:t>At any time, System</w:t>
+        <w:t>At any time, s</w:t>
+      </w:r>
+      <w:r>
+        <w:t>ystem</w:t>
       </w:r>
       <w:r>
         <w:rPr>
@@ -3779,13 +3946,10 @@
         <w:t xml:space="preserve"> </w:t>
       </w:r>
       <w:r>
-        <w:t>fails:</w:t>
-      </w:r>
-      <w:r>
-        <w:t xml:space="preserve"> </w:t>
-      </w:r>
-      <w:r>
-        <w:t xml:space="preserve">To support </w:t>
+        <w:t>fails, t</w:t>
+      </w:r>
+      <w:r>
+        <w:t xml:space="preserve">o support </w:t>
       </w:r>
       <w:r>
         <w:rPr>
@@ -3838,6 +4002,9 @@
         <w:spacing w:after="0"/>
       </w:pPr>
       <w:r>
+        <w:tab/>
+      </w:r>
+      <w:r>
         <w:t xml:space="preserve">1. </w:t>
       </w:r>
       <w:r>
@@ -3849,6 +4016,9 @@
         <w:spacing w:after="0"/>
       </w:pPr>
       <w:r>
+        <w:tab/>
+      </w:r>
+      <w:r>
         <w:t xml:space="preserve">2. </w:t>
       </w:r>
       <w:r>
@@ -3867,8 +4037,13 @@
     <w:p>
       <w:pPr>
         <w:spacing w:after="0"/>
-        <w:ind w:firstLine="720"/>
-      </w:pPr>
+      </w:pPr>
+      <w:r>
+        <w:tab/>
+      </w:r>
+      <w:r>
+        <w:tab/>
+      </w:r>
       <w:r>
         <w:t>2a. System</w:t>
       </w:r>
@@ -3879,14 +4054,25 @@
         <w:t xml:space="preserve"> </w:t>
       </w:r>
       <w:r>
-        <w:t>detects anomalies preventing recovery:</w:t>
-      </w:r>
-    </w:p>
-    <w:p>
-      <w:pPr>
-        <w:spacing w:after="0"/>
-        <w:ind w:left="720" w:firstLine="720"/>
-      </w:pPr>
+        <w:t>detect</w:t>
+      </w:r>
+      <w:r>
+        <w:t>s anomalies preventing recovery.</w:t>
+      </w:r>
+    </w:p>
+    <w:p>
+      <w:pPr>
+        <w:spacing w:after="0"/>
+      </w:pPr>
+      <w:r>
+        <w:tab/>
+      </w:r>
+      <w:r>
+        <w:tab/>
+      </w:r>
+      <w:r>
+        <w:tab/>
+      </w:r>
       <w:r>
         <w:t xml:space="preserve">1. </w:t>
       </w:r>
@@ -4163,7 +4349,10 @@
         <w:t xml:space="preserve"> </w:t>
       </w:r>
       <w:r>
-        <w:t>At any time, System</w:t>
+        <w:t>At any time, s</w:t>
+      </w:r>
+      <w:r>
+        <w:t>ystem</w:t>
       </w:r>
       <w:r>
         <w:rPr>
@@ -4172,13 +4361,10 @@
         <w:t xml:space="preserve"> </w:t>
       </w:r>
       <w:r>
-        <w:t>fails:</w:t>
-      </w:r>
-      <w:r>
-        <w:t xml:space="preserve"> </w:t>
-      </w:r>
-      <w:r>
-        <w:t xml:space="preserve">To support </w:t>
+        <w:t>fails, t</w:t>
+      </w:r>
+      <w:r>
+        <w:t xml:space="preserve">o support </w:t>
       </w:r>
       <w:r>
         <w:rPr>
@@ -4231,6 +4417,9 @@
         <w:spacing w:after="0"/>
       </w:pPr>
       <w:r>
+        <w:tab/>
+      </w:r>
+      <w:r>
         <w:t xml:space="preserve">1. </w:t>
       </w:r>
       <w:r>
@@ -4245,6 +4434,9 @@
         <w:spacing w:after="0"/>
       </w:pPr>
       <w:r>
+        <w:tab/>
+      </w:r>
+      <w:r>
         <w:t xml:space="preserve">2. </w:t>
       </w:r>
       <w:r>
@@ -4275,10 +4467,16 @@
         <w:t xml:space="preserve"> </w:t>
       </w:r>
       <w:r>
-        <w:t>detects anomalies preventing recovery:</w:t>
-      </w:r>
-    </w:p>
-    <w:p>
+        <w:t>detects ano</w:t>
+      </w:r>
+      <w:r>
+        <w:t>malies preventing recovery.</w:t>
+      </w:r>
+    </w:p>
+    <w:p>
+      <w:r>
+        <w:tab/>
+      </w:r>
       <w:r>
         <w:t xml:space="preserve">1. </w:t>
       </w:r>
@@ -4580,10 +4778,10 @@
         <w:t xml:space="preserve"> </w:t>
       </w:r>
       <w:r>
-        <w:t xml:space="preserve">fails: </w:t>
-      </w:r>
-      <w:r>
-        <w:t xml:space="preserve">To support </w:t>
+        <w:t>fails, t</w:t>
+      </w:r>
+      <w:r>
+        <w:t xml:space="preserve">o support </w:t>
       </w:r>
       <w:r>
         <w:rPr>
@@ -4636,6 +4834,9 @@
         <w:spacing w:after="0"/>
       </w:pPr>
       <w:r>
+        <w:tab/>
+      </w:r>
+      <w:r>
         <w:t xml:space="preserve">1. </w:t>
       </w:r>
       <w:r>
@@ -4650,6 +4851,9 @@
         <w:spacing w:after="0"/>
       </w:pPr>
       <w:r>
+        <w:tab/>
+      </w:r>
+      <w:r>
         <w:t xml:space="preserve">2. </w:t>
       </w:r>
       <w:r>
@@ -4668,8 +4872,13 @@
     <w:p>
       <w:pPr>
         <w:spacing w:after="0"/>
-        <w:ind w:firstLine="720"/>
-      </w:pPr>
+      </w:pPr>
+      <w:r>
+        <w:tab/>
+      </w:r>
+      <w:r>
+        <w:tab/>
+      </w:r>
       <w:r>
         <w:t>2a. System</w:t>
       </w:r>
@@ -4680,14 +4889,25 @@
         <w:t xml:space="preserve"> </w:t>
       </w:r>
       <w:r>
-        <w:t>detects anomalies preventing recovery:</w:t>
-      </w:r>
-    </w:p>
-    <w:p>
-      <w:pPr>
-        <w:spacing w:after="0"/>
-        <w:ind w:left="720" w:firstLine="720"/>
-      </w:pPr>
+        <w:t>detects an</w:t>
+      </w:r>
+      <w:r>
+        <w:t>omalies preventing recovery.</w:t>
+      </w:r>
+    </w:p>
+    <w:p>
+      <w:pPr>
+        <w:spacing w:after="0"/>
+      </w:pPr>
+      <w:r>
+        <w:tab/>
+      </w:r>
+      <w:r>
+        <w:tab/>
+      </w:r>
+      <w:r>
+        <w:tab/>
+      </w:r>
       <w:r>
         <w:t xml:space="preserve">1. </w:t>
       </w:r>
@@ -4710,8 +4930,16 @@
     <w:p>
       <w:pPr>
         <w:spacing w:after="0"/>
-        <w:ind w:left="720" w:firstLine="720"/>
-      </w:pPr>
+      </w:pPr>
+      <w:r>
+        <w:tab/>
+      </w:r>
+      <w:r>
+        <w:tab/>
+      </w:r>
+      <w:r>
+        <w:tab/>
+      </w:r>
       <w:r>
         <w:t xml:space="preserve">2. System </w:t>
       </w:r>
@@ -4725,8 +4953,16 @@
     <w:p>
       <w:pPr>
         <w:spacing w:after="0"/>
-        <w:ind w:left="720" w:firstLine="720"/>
-      </w:pPr>
+      </w:pPr>
+      <w:r>
+        <w:tab/>
+      </w:r>
+      <w:r>
+        <w:tab/>
+      </w:r>
+      <w:r>
+        <w:tab/>
+      </w:r>
       <w:r>
         <w:t xml:space="preserve">3. System </w:t>
       </w:r>

</xml_diff>